<commit_message>
Added table sizing and formatting logic
Updated PDFs
</commit_message>
<xml_diff>
--- a/src/titanic.docx
+++ b/src/titanic.docx
@@ -713,7 +713,7 @@
       <w:r>
         <w:drawing>
           <wp:inline distT="0" distB="0" distL="0" distR="0">
-            <wp:extent cx="4000500" cy="1657350"/>
+            <wp:extent cx="4000500" cy="2686050"/>
             <wp:effectExtent b="0" l="0" r="0" t="0"/>
             <wp:docPr id="1" name="" descr="" title=""/>
             <wp:cNvGraphicFramePr>
@@ -738,7 +738,7 @@
                   <pic:spPr bwMode="auto">
                     <a:xfrm>
                       <a:off x="0" y="0"/>
-                      <a:ext cx="4000500" cy="1657350"/>
+                      <a:ext cx="4000500" cy="2686050"/>
                     </a:xfrm>
                     <a:prstGeom prst="rect">
                       <a:avLst/>
@@ -872,7 +872,7 @@
       <w:r>
         <w:drawing>
           <wp:inline distT="0" distB="0" distL="0" distR="0">
-            <wp:extent cx="4000500" cy="1428750"/>
+            <wp:extent cx="4000500" cy="1657350"/>
             <wp:effectExtent b="0" l="0" r="0" t="0"/>
             <wp:docPr id="2" name="" descr="" title=""/>
             <wp:cNvGraphicFramePr>
@@ -897,7 +897,7 @@
                   <pic:spPr bwMode="auto">
                     <a:xfrm>
                       <a:off x="0" y="0"/>
-                      <a:ext cx="4000500" cy="1428750"/>
+                      <a:ext cx="4000500" cy="1657350"/>
                     </a:xfrm>
                     <a:prstGeom prst="rect">
                       <a:avLst/>
@@ -925,7 +925,7 @@
       <w:r>
         <w:drawing>
           <wp:inline distT="0" distB="0" distL="0" distR="0">
-            <wp:extent cx="4000500" cy="1428750"/>
+            <wp:extent cx="4000500" cy="1543050"/>
             <wp:effectExtent b="0" l="0" r="0" t="0"/>
             <wp:docPr id="3" name="" descr="" title=""/>
             <wp:cNvGraphicFramePr>
@@ -950,7 +950,7 @@
                   <pic:spPr bwMode="auto">
                     <a:xfrm>
                       <a:off x="0" y="0"/>
-                      <a:ext cx="4000500" cy="1428750"/>
+                      <a:ext cx="4000500" cy="1543050"/>
                     </a:xfrm>
                     <a:prstGeom prst="rect">
                       <a:avLst/>
@@ -2630,7 +2630,7 @@
     <w:p>
       <m:oMath>
         <m:r>
-          <m:t>/newpage</m:t>
+          <m:t>\newpage</m:t>
         </m:r>
       </m:oMath>
     </w:p>
@@ -2675,7 +2675,7 @@
       <w:r>
         <w:drawing>
           <wp:inline distT="0" distB="0" distL="0" distR="0">
-            <wp:extent cx="4000500" cy="1428750"/>
+            <wp:extent cx="4000500" cy="2457450"/>
             <wp:effectExtent b="0" l="0" r="0" t="0"/>
             <wp:docPr id="13" name="" descr="" title=""/>
             <wp:cNvGraphicFramePr>
@@ -2700,7 +2700,7 @@
                   <pic:spPr bwMode="auto">
                     <a:xfrm>
                       <a:off x="0" y="0"/>
-                      <a:ext cx="4000500" cy="1428750"/>
+                      <a:ext cx="4000500" cy="2457450"/>
                     </a:xfrm>
                     <a:prstGeom prst="rect">
                       <a:avLst/>
@@ -2849,7 +2849,7 @@
         <w:rPr>
           <w:rFonts w:ascii="Monospace" w:cs="Monospace" w:eastAsia="Monospace" w:hAnsi="Monospace"/>
         </w:rPr>
-        <w:t xml:space="preserve">check.loc[check["HasCabin"]==1, columns_of_interest ].vu()</w:t>
+        <w:t xml:space="preserve">check.loc[check["HasCabin"]==1, columns_of_interest ].vu(r=0)</w:t>
       </w:r>
     </w:p>
     <w:p>
@@ -2859,7 +2859,7 @@
       <w:r>
         <w:drawing>
           <wp:inline distT="0" distB="0" distL="0" distR="0">
-            <wp:extent cx="4000500" cy="1428750"/>
+            <wp:extent cx="4000500" cy="3028950"/>
             <wp:effectExtent b="0" l="0" r="0" t="0"/>
             <wp:docPr id="15" name="" descr="" title=""/>
             <wp:cNvGraphicFramePr>
@@ -2884,7 +2884,7 @@
                   <pic:spPr bwMode="auto">
                     <a:xfrm>
                       <a:off x="0" y="0"/>
-                      <a:ext cx="4000500" cy="1428750"/>
+                      <a:ext cx="4000500" cy="3028950"/>
                     </a:xfrm>
                     <a:prstGeom prst="rect">
                       <a:avLst/>
@@ -3040,7 +3040,7 @@
       <w:r>
         <w:drawing>
           <wp:inline distT="0" distB="0" distL="0" distR="0">
-            <wp:extent cx="4000500" cy="742950"/>
+            <wp:extent cx="4000500" cy="971550"/>
             <wp:effectExtent b="0" l="0" r="0" t="0"/>
             <wp:docPr id="16" name="" descr="" title=""/>
             <wp:cNvGraphicFramePr>
@@ -3065,7 +3065,7 @@
                   <pic:spPr bwMode="auto">
                     <a:xfrm>
                       <a:off x="0" y="0"/>
-                      <a:ext cx="4000500" cy="742950"/>
+                      <a:ext cx="4000500" cy="971550"/>
                     </a:xfrm>
                     <a:prstGeom prst="rect">
                       <a:avLst/>
@@ -3752,7 +3752,7 @@
       <w:r>
         <w:drawing>
           <wp:inline distT="0" distB="0" distL="0" distR="0">
-            <wp:extent cx="4000500" cy="1428750"/>
+            <wp:extent cx="4000500" cy="2457450"/>
             <wp:effectExtent b="0" l="0" r="0" t="0"/>
             <wp:docPr id="22" name="" descr="" title=""/>
             <wp:cNvGraphicFramePr>
@@ -3777,7 +3777,7 @@
                   <pic:spPr bwMode="auto">
                     <a:xfrm>
                       <a:off x="0" y="0"/>
-                      <a:ext cx="4000500" cy="1428750"/>
+                      <a:ext cx="4000500" cy="2457450"/>
                     </a:xfrm>
                     <a:prstGeom prst="rect">
                       <a:avLst/>
@@ -4150,7 +4150,7 @@
       <w:r>
         <w:drawing>
           <wp:inline distT="0" distB="0" distL="0" distR="0">
-            <wp:extent cx="4000500" cy="1428750"/>
+            <wp:extent cx="4000500" cy="1657350"/>
             <wp:effectExtent b="0" l="0" r="0" t="0"/>
             <wp:docPr id="25" name="" descr="" title=""/>
             <wp:cNvGraphicFramePr>
@@ -4175,7 +4175,7 @@
                   <pic:spPr bwMode="auto">
                     <a:xfrm>
                       <a:off x="0" y="0"/>
-                      <a:ext cx="4000500" cy="1428750"/>
+                      <a:ext cx="4000500" cy="1657350"/>
                     </a:xfrm>
                     <a:prstGeom prst="rect">
                       <a:avLst/>
@@ -4301,7 +4301,7 @@
       <w:r>
         <w:drawing>
           <wp:inline distT="0" distB="0" distL="0" distR="0">
-            <wp:extent cx="4000500" cy="1314450"/>
+            <wp:extent cx="4000500" cy="1428750"/>
             <wp:effectExtent b="0" l="0" r="0" t="0"/>
             <wp:docPr id="27" name="" descr="" title=""/>
             <wp:cNvGraphicFramePr>
@@ -4326,7 +4326,7 @@
                   <pic:spPr bwMode="auto">
                     <a:xfrm>
                       <a:off x="0" y="0"/>
-                      <a:ext cx="4000500" cy="1314450"/>
+                      <a:ext cx="4000500" cy="1428750"/>
                     </a:xfrm>
                     <a:prstGeom prst="rect">
                       <a:avLst/>
@@ -4856,7 +4856,7 @@
         <w:rPr>
           <w:rFonts w:ascii="Monospace" w:cs="Monospace" w:eastAsia="Monospace" w:hAnsi="Monospace"/>
         </w:rPr>
-        <w:t xml:space="preserve">Elapsed Time: 00:00:01</w:t>
+        <w:t xml:space="preserve">Elapsed Time: 00:00:02</w:t>
       </w:r>
     </w:p>
     <w:p>
@@ -4872,15 +4872,15 @@
         <w:rPr>
           <w:rFonts w:ascii="Monospace" w:cs="Monospace" w:eastAsia="Monospace" w:hAnsi="Monospace"/>
         </w:rPr>
-        <w:t xml:space="preserve">Best Score: 0.441</w:t>
-      </w:r>
-    </w:p>
-    <w:p>
-      <w:r>
-        <w:rPr>
-          <w:rFonts w:ascii="Monospace" w:cs="Monospace" w:eastAsia="Monospace" w:hAnsi="Monospace"/>
-        </w:rPr>
-        <w:t xml:space="preserve">Best Parameters: {'max_depth': 10, 'max_features': 6, 'max_leaf_nodes': 23, 'n_estimators': 50}</w:t>
+        <w:t xml:space="preserve">Best Score: 0.434</w:t>
+      </w:r>
+    </w:p>
+    <w:p>
+      <w:r>
+        <w:rPr>
+          <w:rFonts w:ascii="Monospace" w:cs="Monospace" w:eastAsia="Monospace" w:hAnsi="Monospace"/>
+        </w:rPr>
+        <w:t xml:space="preserve">Best Parameters: {'max_depth': 17, 'max_features': 7, 'max_leaf_nodes': 19, 'n_estimators': 280}</w:t>
       </w:r>
     </w:p>
     <w:p>
@@ -4993,15 +4993,15 @@
         <w:rPr>
           <w:rFonts w:ascii="Monospace" w:cs="Monospace" w:eastAsia="Monospace" w:hAnsi="Monospace"/>
         </w:rPr>
-        <w:t xml:space="preserve">Best Score: 0.391</w:t>
-      </w:r>
-    </w:p>
-    <w:p>
-      <w:r>
-        <w:rPr>
-          <w:rFonts w:ascii="Monospace" w:cs="Monospace" w:eastAsia="Monospace" w:hAnsi="Monospace"/>
-        </w:rPr>
-        <w:t xml:space="preserve">Best Parameters: {'learning_rate': 1, 'n_estimators': 147}</w:t>
+        <w:t xml:space="preserve">Best Score: 0.374</w:t>
+      </w:r>
+    </w:p>
+    <w:p>
+      <w:r>
+        <w:rPr>
+          <w:rFonts w:ascii="Monospace" w:cs="Monospace" w:eastAsia="Monospace" w:hAnsi="Monospace"/>
+        </w:rPr>
+        <w:t xml:space="preserve">Best Parameters: {'learning_rate': 1, 'n_estimators': 87}</w:t>
       </w:r>
     </w:p>
     <w:p>
@@ -5114,15 +5114,15 @@
         <w:rPr>
           <w:rFonts w:ascii="Monospace" w:cs="Monospace" w:eastAsia="Monospace" w:hAnsi="Monospace"/>
         </w:rPr>
-        <w:t xml:space="preserve">Best Score: 0.433</w:t>
-      </w:r>
-    </w:p>
-    <w:p>
-      <w:r>
-        <w:rPr>
-          <w:rFonts w:ascii="Monospace" w:cs="Monospace" w:eastAsia="Monospace" w:hAnsi="Monospace"/>
-        </w:rPr>
-        <w:t xml:space="preserve">Best Parameters: {'max_depth': 12, 'max_features': 7, 'max_leaf_nodes': 11, 'n_estimators': 83}</w:t>
+        <w:t xml:space="preserve">Best Score: 0.436</w:t>
+      </w:r>
+    </w:p>
+    <w:p>
+      <w:r>
+        <w:rPr>
+          <w:rFonts w:ascii="Monospace" w:cs="Monospace" w:eastAsia="Monospace" w:hAnsi="Monospace"/>
+        </w:rPr>
+        <w:t xml:space="preserve">Best Parameters: {'max_depth': 9, 'max_features': 8, 'max_leaf_nodes': 7, 'n_estimators': 34}</w:t>
       </w:r>
     </w:p>
     <w:p>
@@ -5156,7 +5156,7 @@
       <w:r>
         <w:drawing>
           <wp:inline distT="0" distB="0" distL="0" distR="0">
-            <wp:extent cx="4000500" cy="628650"/>
+            <wp:extent cx="4000500" cy="1428750"/>
             <wp:effectExtent b="0" l="0" r="0" t="0"/>
             <wp:docPr id="32" name="" descr="" title=""/>
             <wp:cNvGraphicFramePr>
@@ -5181,7 +5181,7 @@
                   <pic:spPr bwMode="auto">
                     <a:xfrm>
                       <a:off x="0" y="0"/>
-                      <a:ext cx="4000500" cy="628650"/>
+                      <a:ext cx="4000500" cy="1428750"/>
                     </a:xfrm>
                     <a:prstGeom prst="rect">
                       <a:avLst/>
@@ -5767,7 +5767,7 @@
       <w:r>
         <w:drawing>
           <wp:inline distT="0" distB="0" distL="0" distR="0">
-            <wp:extent cx="4000500" cy="1428750"/>
+            <wp:extent cx="4000500" cy="2800350"/>
             <wp:effectExtent b="0" l="0" r="0" t="0"/>
             <wp:docPr id="40" name="" descr="" title=""/>
             <wp:cNvGraphicFramePr>
@@ -5792,7 +5792,7 @@
                   <pic:spPr bwMode="auto">
                     <a:xfrm>
                       <a:off x="0" y="0"/>
-                      <a:ext cx="4000500" cy="1428750"/>
+                      <a:ext cx="4000500" cy="2800350"/>
                     </a:xfrm>
                     <a:prstGeom prst="rect">
                       <a:avLst/>
@@ -6335,7 +6335,7 @@
       <w:r>
         <w:drawing>
           <wp:inline distT="0" distB="0" distL="0" distR="0">
-            <wp:extent cx="4000500" cy="2865515"/>
+            <wp:extent cx="4000500" cy="2869830"/>
             <wp:effectExtent b="0" l="0" r="0" t="0"/>
             <wp:docPr id="45" name="" descr="" title=""/>
             <wp:cNvGraphicFramePr>
@@ -6360,7 +6360,7 @@
                   <pic:spPr bwMode="auto">
                     <a:xfrm>
                       <a:off x="0" y="0"/>
-                      <a:ext cx="4000500" cy="2865515"/>
+                      <a:ext cx="4000500" cy="2869830"/>
                     </a:xfrm>
                     <a:prstGeom prst="rect">
                       <a:avLst/>
@@ -6380,7 +6380,7 @@
       <w:r>
         <w:drawing>
           <wp:inline distT="0" distB="0" distL="0" distR="0">
-            <wp:extent cx="4000500" cy="1613609"/>
+            <wp:extent cx="4000500" cy="1609140"/>
             <wp:effectExtent b="0" l="0" r="0" t="0"/>
             <wp:docPr id="46" name="" descr="" title=""/>
             <wp:cNvGraphicFramePr>
@@ -6405,7 +6405,7 @@
                   <pic:spPr bwMode="auto">
                     <a:xfrm>
                       <a:off x="0" y="0"/>
-                      <a:ext cx="4000500" cy="1613609"/>
+                      <a:ext cx="4000500" cy="1609140"/>
                     </a:xfrm>
                     <a:prstGeom prst="rect">
                       <a:avLst/>
@@ -6425,7 +6425,7 @@
       <w:r>
         <w:drawing>
           <wp:inline distT="0" distB="0" distL="0" distR="0">
-            <wp:extent cx="4000500" cy="1459400"/>
+            <wp:extent cx="4000500" cy="1434816"/>
             <wp:effectExtent b="0" l="0" r="0" t="0"/>
             <wp:docPr id="47" name="" descr="" title=""/>
             <wp:cNvGraphicFramePr>
@@ -6450,7 +6450,7 @@
                   <pic:spPr bwMode="auto">
                     <a:xfrm>
                       <a:off x="0" y="0"/>
-                      <a:ext cx="4000500" cy="1459400"/>
+                      <a:ext cx="4000500" cy="1434816"/>
                     </a:xfrm>
                     <a:prstGeom prst="rect">
                       <a:avLst/>
@@ -6470,7 +6470,7 @@
       <w:r>
         <w:drawing>
           <wp:inline distT="0" distB="0" distL="0" distR="0">
-            <wp:extent cx="4000500" cy="1435962"/>
+            <wp:extent cx="4000500" cy="1438835"/>
             <wp:effectExtent b="0" l="0" r="0" t="0"/>
             <wp:docPr id="48" name="" descr="" title=""/>
             <wp:cNvGraphicFramePr>
@@ -6495,7 +6495,7 @@
                   <pic:spPr bwMode="auto">
                     <a:xfrm>
                       <a:off x="0" y="0"/>
-                      <a:ext cx="4000500" cy="1435962"/>
+                      <a:ext cx="4000500" cy="1438835"/>
                     </a:xfrm>
                     <a:prstGeom prst="rect">
                       <a:avLst/>
@@ -6515,7 +6515,7 @@
       <w:r>
         <w:drawing>
           <wp:inline distT="0" distB="0" distL="0" distR="0">
-            <wp:extent cx="4000500" cy="3209803"/>
+            <wp:extent cx="4000500" cy="3270795"/>
             <wp:effectExtent b="0" l="0" r="0" t="0"/>
             <wp:docPr id="49" name="" descr="" title=""/>
             <wp:cNvGraphicFramePr>
@@ -6540,7 +6540,7 @@
                   <pic:spPr bwMode="auto">
                     <a:xfrm>
                       <a:off x="0" y="0"/>
-                      <a:ext cx="4000500" cy="3209803"/>
+                      <a:ext cx="4000500" cy="3270795"/>
                     </a:xfrm>
                     <a:prstGeom prst="rect">
                       <a:avLst/>
@@ -6576,7 +6576,7 @@
       <w:r>
         <w:drawing>
           <wp:inline distT="0" distB="0" distL="0" distR="0">
-            <wp:extent cx="4000500" cy="857250"/>
+            <wp:extent cx="4000500" cy="1314450"/>
             <wp:effectExtent b="0" l="0" r="0" t="0"/>
             <wp:docPr id="50" name="" descr="" title=""/>
             <wp:cNvGraphicFramePr>
@@ -6601,7 +6601,7 @@
                   <pic:spPr bwMode="auto">
                     <a:xfrm>
                       <a:off x="0" y="0"/>
-                      <a:ext cx="4000500" cy="857250"/>
+                      <a:ext cx="4000500" cy="1314450"/>
                     </a:xfrm>
                     <a:prstGeom prst="rect">
                       <a:avLst/>
@@ -6680,23 +6680,23 @@
         <w:rPr>
           <w:rFonts w:ascii="Monospace" w:cs="Monospace" w:eastAsia="Monospace" w:hAnsi="Monospace"/>
         </w:rPr>
-        <w:t xml:space="preserve">Best Model:  SVM</w:t>
-      </w:r>
-    </w:p>
-    <w:p>
-      <w:r>
-        <w:rPr>
-          <w:rFonts w:ascii="Monospace" w:cs="Monospace" w:eastAsia="Monospace" w:hAnsi="Monospace"/>
-        </w:rPr>
-        <w:t xml:space="preserve">Best Parameters: {'gamma': 0.01, 'C': 1}</w:t>
-      </w:r>
-    </w:p>
-    <w:p>
-      <w:r>
-        <w:rPr>
-          <w:rFonts w:ascii="Monospace" w:cs="Monospace" w:eastAsia="Monospace" w:hAnsi="Monospace"/>
-        </w:rPr>
-        <w:t xml:space="preserve">Best Validation Score: 0.8380</w:t>
+        <w:t xml:space="preserve">Best Model:  Random Forest</w:t>
+      </w:r>
+    </w:p>
+    <w:p>
+      <w:r>
+        <w:rPr>
+          <w:rFonts w:ascii="Monospace" w:cs="Monospace" w:eastAsia="Monospace" w:hAnsi="Monospace"/>
+        </w:rPr>
+        <w:t xml:space="preserve">Best Parameters: {'n_estimators': 50, 'max_depth': 10}</w:t>
+      </w:r>
+    </w:p>
+    <w:p>
+      <w:r>
+        <w:rPr>
+          <w:rFonts w:ascii="Monospace" w:cs="Monospace" w:eastAsia="Monospace" w:hAnsi="Monospace"/>
+        </w:rPr>
+        <w:t xml:space="preserve">Best Validation Score: 0.8212</w:t>
       </w:r>
     </w:p>
     <w:p>
@@ -6778,15 +6778,15 @@
         <w:rPr>
           <w:rFonts w:ascii="Monospace" w:cs="Monospace" w:eastAsia="Monospace" w:hAnsi="Monospace"/>
         </w:rPr>
-        <w:t xml:space="preserve">Train Accuracy: 0.8062</w:t>
-      </w:r>
-    </w:p>
-    <w:p>
-      <w:r>
-        <w:rPr>
-          <w:rFonts w:ascii="Monospace" w:cs="Monospace" w:eastAsia="Monospace" w:hAnsi="Monospace"/>
-        </w:rPr>
-        <w:t xml:space="preserve">Validation Accuracy: 0.8380</w:t>
+        <w:t xml:space="preserve">Train Accuracy: 0.9199</w:t>
+      </w:r>
+    </w:p>
+    <w:p>
+      <w:r>
+        <w:rPr>
+          <w:rFonts w:ascii="Monospace" w:cs="Monospace" w:eastAsia="Monospace" w:hAnsi="Monospace"/>
+        </w:rPr>
+        <w:t xml:space="preserve">Validation Accuracy: 0.8212</w:t>
       </w:r>
     </w:p>
     <w:p>

</xml_diff>